<commit_message>
OS lab11 + prak3
</commit_message>
<xml_diff>
--- a/6сем/ОС/prak3.docx
+++ b/6сем/ОС/prak3.docx
@@ -1476,46 +1476,6 @@
       </w:r>
     </w:p>
     <w:p/>
-    <w:p/>
-    <w:p/>
-    <w:p/>
-    <w:p/>
-    <w:p/>
-    <w:p/>
-    <w:p>
-      <w:pPr>
-        <w:jc w:val="center"/>
-        <w:rPr>
-          <w:b/>
-          <w:sz w:val="72"/>
-          <w:szCs w:val="72"/>
-        </w:rPr>
-      </w:pPr>
-      <w:r>
-        <w:rPr>
-          <w:b/>
-          <w:sz w:val="72"/>
-          <w:szCs w:val="72"/>
-        </w:rPr>
-        <w:t>АХТУНГ! 2  задание не сделано</w:t>
-      </w:r>
-      <w:bookmarkStart w:id="0" w:name="_GoBack"/>
-      <w:bookmarkEnd w:id="0"/>
-      <w:r>
-        <w:rPr>
-          <w:b/>
-          <w:sz w:val="72"/>
-          <w:szCs w:val="72"/>
-        </w:rPr>
-        <w:t>!!!</w:t>
-      </w:r>
-    </w:p>
-    <w:p/>
-    <w:p/>
-    <w:p/>
-    <w:p/>
-    <w:p/>
-    <w:p/>
     <w:p>
       <w:pPr>
         <w:jc w:val="center"/>
@@ -1533,6 +1493,7 @@
           <w:sz w:val="32"/>
           <w:szCs w:val="32"/>
         </w:rPr>
+        <w:lastRenderedPageBreak/>
         <w:t>ВЫПОЛНЕНИЕ</w:t>
       </w:r>
     </w:p>
@@ -1554,10 +1515,10 @@
           <w:lang w:eastAsia="ru-RU"/>
         </w:rPr>
         <w:drawing>
-          <wp:inline distT="0" distB="0" distL="0" distR="0" wp14:anchorId="350BA330" wp14:editId="280DE1CA">
-            <wp:extent cx="5940425" cy="2978150"/>
-            <wp:effectExtent l="0" t="0" r="3175" b="0"/>
-            <wp:docPr id="3" name="Рисунок 3"/>
+          <wp:inline distT="0" distB="0" distL="0" distR="0" wp14:anchorId="0D3F5932" wp14:editId="464445C3">
+            <wp:extent cx="5940425" cy="3199130"/>
+            <wp:effectExtent l="0" t="0" r="3175" b="1270"/>
+            <wp:docPr id="19" name="Рисунок 19"/>
             <wp:cNvGraphicFramePr>
               <a:graphicFrameLocks xmlns:a="http://schemas.openxmlformats.org/drawingml/2006/main" noChangeAspect="1"/>
             </wp:cNvGraphicFramePr>
@@ -1577,7 +1538,7 @@
                   <pic:spPr>
                     <a:xfrm>
                       <a:off x="0" y="0"/>
-                      <a:ext cx="5940425" cy="2978150"/>
+                      <a:ext cx="5940425" cy="3199130"/>
                     </a:xfrm>
                     <a:prstGeom prst="rect">
                       <a:avLst/>
@@ -1600,7 +1561,6 @@
           <w:rFonts w:ascii="Times New Roman" w:hAnsi="Times New Roman" w:cs="Times New Roman"/>
           <w:sz w:val="28"/>
           <w:szCs w:val="28"/>
-          <w:lang w:val="en-US"/>
         </w:rPr>
       </w:pPr>
       <w:r>
@@ -1610,6 +1570,14 @@
           <w:szCs w:val="28"/>
         </w:rPr>
         <w:t xml:space="preserve">Рисунок 1 – </w:t>
+      </w:r>
+      <w:r>
+        <w:rPr>
+          <w:rFonts w:ascii="Times New Roman" w:hAnsi="Times New Roman" w:cs="Times New Roman"/>
+          <w:sz w:val="28"/>
+          <w:szCs w:val="28"/>
+        </w:rPr>
+        <w:t xml:space="preserve">Задание1. </w:t>
       </w:r>
       <w:r>
         <w:rPr>
@@ -1629,9 +1597,9 @@
           <w:lang w:eastAsia="ru-RU"/>
         </w:rPr>
         <w:drawing>
-          <wp:inline distT="0" distB="0" distL="0" distR="0" wp14:anchorId="6C83668A" wp14:editId="43330E87">
-            <wp:extent cx="5940425" cy="698500"/>
-            <wp:effectExtent l="0" t="0" r="3175" b="6350"/>
+          <wp:inline distT="0" distB="0" distL="0" distR="0" wp14:anchorId="47B8687F" wp14:editId="1BD97767">
+            <wp:extent cx="5940425" cy="875030"/>
+            <wp:effectExtent l="0" t="0" r="3175" b="1270"/>
             <wp:docPr id="1" name="Рисунок 1"/>
             <wp:cNvGraphicFramePr>
               <a:graphicFrameLocks xmlns:a="http://schemas.openxmlformats.org/drawingml/2006/main" noChangeAspect="1"/>
@@ -1652,7 +1620,7 @@
                   <pic:spPr>
                     <a:xfrm>
                       <a:off x="0" y="0"/>
-                      <a:ext cx="5940425" cy="698500"/>
+                      <a:ext cx="5940425" cy="875030"/>
                     </a:xfrm>
                     <a:prstGeom prst="rect">
                       <a:avLst/>
@@ -1684,6 +1652,14 @@
           <w:szCs w:val="28"/>
         </w:rPr>
         <w:t xml:space="preserve">Рисунок 2 – </w:t>
+      </w:r>
+      <w:r>
+        <w:rPr>
+          <w:rFonts w:ascii="Times New Roman" w:hAnsi="Times New Roman" w:cs="Times New Roman"/>
+          <w:sz w:val="28"/>
+          <w:szCs w:val="28"/>
+        </w:rPr>
+        <w:t xml:space="preserve">Задание 2. </w:t>
       </w:r>
       <w:r>
         <w:rPr>
@@ -1789,6 +1765,14 @@
           <w:sz w:val="28"/>
           <w:szCs w:val="28"/>
         </w:rPr>
+        <w:t xml:space="preserve">Задание 2. </w:t>
+      </w:r>
+      <w:r>
+        <w:rPr>
+          <w:rFonts w:ascii="Times New Roman" w:hAnsi="Times New Roman" w:cs="Times New Roman"/>
+          <w:sz w:val="28"/>
+          <w:szCs w:val="28"/>
+        </w:rPr>
         <w:t>Создание файла подкачки на 1ГБ</w:t>
       </w:r>
     </w:p>
@@ -1835,11 +1819,12 @@
           <w:szCs w:val="28"/>
           <w:lang w:eastAsia="ru-RU"/>
         </w:rPr>
+        <w:lastRenderedPageBreak/>
         <w:drawing>
-          <wp:inline distT="0" distB="0" distL="0" distR="0" wp14:anchorId="4131AD72" wp14:editId="695F06BF">
-            <wp:extent cx="5940425" cy="749935"/>
+          <wp:inline distT="0" distB="0" distL="0" distR="0" wp14:anchorId="06C5AD18" wp14:editId="5B0F5C44">
+            <wp:extent cx="5940425" cy="1202055"/>
             <wp:effectExtent l="0" t="0" r="3175" b="0"/>
-            <wp:docPr id="6" name="Рисунок 6"/>
+            <wp:docPr id="7" name="Рисунок 7"/>
             <wp:cNvGraphicFramePr>
               <a:graphicFrameLocks xmlns:a="http://schemas.openxmlformats.org/drawingml/2006/main" noChangeAspect="1"/>
             </wp:cNvGraphicFramePr>
@@ -1859,7 +1844,7 @@
                   <pic:spPr>
                     <a:xfrm>
                       <a:off x="0" y="0"/>
-                      <a:ext cx="5940425" cy="749935"/>
+                      <a:ext cx="5940425" cy="1202055"/>
                     </a:xfrm>
                     <a:prstGeom prst="rect">
                       <a:avLst/>
@@ -1882,7 +1867,6 @@
           <w:rFonts w:ascii="Times New Roman" w:hAnsi="Times New Roman" w:cs="Times New Roman"/>
           <w:sz w:val="28"/>
           <w:szCs w:val="28"/>
-          <w:lang w:val="en-US"/>
         </w:rPr>
       </w:pPr>
       <w:r>
@@ -1892,6 +1876,14 @@
           <w:szCs w:val="28"/>
         </w:rPr>
         <w:t xml:space="preserve">Рисунок 4 – </w:t>
+      </w:r>
+      <w:r>
+        <w:rPr>
+          <w:rFonts w:ascii="Times New Roman" w:hAnsi="Times New Roman" w:cs="Times New Roman"/>
+          <w:sz w:val="28"/>
+          <w:szCs w:val="28"/>
+        </w:rPr>
+        <w:t xml:space="preserve">Задание 2. </w:t>
       </w:r>
       <w:r>
         <w:rPr>
@@ -1912,20 +1904,20 @@
           <w:rFonts w:ascii="Times New Roman" w:hAnsi="Times New Roman" w:cs="Times New Roman"/>
           <w:sz w:val="28"/>
           <w:szCs w:val="28"/>
+        </w:rPr>
+      </w:pPr>
+    </w:p>
+    <w:p>
+      <w:pPr>
+        <w:spacing w:after="0" w:line="360" w:lineRule="auto"/>
+        <w:jc w:val="center"/>
+        <w:rPr>
+          <w:rFonts w:ascii="Times New Roman" w:hAnsi="Times New Roman" w:cs="Times New Roman"/>
+          <w:sz w:val="28"/>
+          <w:szCs w:val="28"/>
           <w:lang w:val="en-US"/>
         </w:rPr>
       </w:pPr>
-    </w:p>
-    <w:p>
-      <w:pPr>
-        <w:spacing w:after="0" w:line="360" w:lineRule="auto"/>
-        <w:rPr>
-          <w:rFonts w:ascii="Times New Roman" w:hAnsi="Times New Roman" w:cs="Times New Roman"/>
-          <w:sz w:val="28"/>
-          <w:szCs w:val="28"/>
-          <w:lang w:val="en-US"/>
-        </w:rPr>
-      </w:pPr>
       <w:r>
         <w:rPr>
           <w:rFonts w:ascii="Times New Roman" w:hAnsi="Times New Roman" w:cs="Times New Roman"/>
@@ -1935,10 +1927,10 @@
           <w:lang w:eastAsia="ru-RU"/>
         </w:rPr>
         <w:drawing>
-          <wp:inline distT="0" distB="0" distL="0" distR="0">
-            <wp:extent cx="5934075" cy="828675"/>
-            <wp:effectExtent l="0" t="0" r="9525" b="9525"/>
-            <wp:docPr id="14" name="Рисунок 14"/>
+          <wp:inline distT="0" distB="0" distL="0" distR="0" wp14:anchorId="131BD2D8" wp14:editId="502FC7F4">
+            <wp:extent cx="5940425" cy="873125"/>
+            <wp:effectExtent l="0" t="0" r="3175" b="3175"/>
+            <wp:docPr id="8" name="Рисунок 8"/>
             <wp:cNvGraphicFramePr>
               <a:graphicFrameLocks xmlns:a="http://schemas.openxmlformats.org/drawingml/2006/main" noChangeAspect="1"/>
             </wp:cNvGraphicFramePr>
@@ -1946,36 +1938,23 @@
               <a:graphicData uri="http://schemas.openxmlformats.org/drawingml/2006/picture">
                 <pic:pic xmlns:pic="http://schemas.openxmlformats.org/drawingml/2006/picture">
                   <pic:nvPicPr>
-                    <pic:cNvPr id="0" name="Picture 1"/>
-                    <pic:cNvPicPr>
-                      <a:picLocks noChangeAspect="1" noChangeArrowheads="1"/>
-                    </pic:cNvPicPr>
+                    <pic:cNvPr id="1" name=""/>
+                    <pic:cNvPicPr/>
                   </pic:nvPicPr>
                   <pic:blipFill>
-                    <a:blip r:embed="rId8">
-                      <a:extLst>
-                        <a:ext uri="{28A0092B-C50C-407E-A947-70E740481C1C}">
-                          <a14:useLocalDpi xmlns:a14="http://schemas.microsoft.com/office/drawing/2010/main" val="0"/>
-                        </a:ext>
-                      </a:extLst>
-                    </a:blip>
-                    <a:srcRect/>
+                    <a:blip r:embed="rId8"/>
                     <a:stretch>
                       <a:fillRect/>
                     </a:stretch>
                   </pic:blipFill>
-                  <pic:spPr bwMode="auto">
+                  <pic:spPr>
                     <a:xfrm>
                       <a:off x="0" y="0"/>
-                      <a:ext cx="5934075" cy="828675"/>
+                      <a:ext cx="5940425" cy="873125"/>
                     </a:xfrm>
                     <a:prstGeom prst="rect">
                       <a:avLst/>
                     </a:prstGeom>
-                    <a:noFill/>
-                    <a:ln>
-                      <a:noFill/>
-                    </a:ln>
                   </pic:spPr>
                 </pic:pic>
               </a:graphicData>
@@ -1994,7 +1973,6 @@
           <w:rFonts w:ascii="Times New Roman" w:hAnsi="Times New Roman" w:cs="Times New Roman"/>
           <w:sz w:val="28"/>
           <w:szCs w:val="28"/>
-          <w:lang w:val="en-US"/>
         </w:rPr>
       </w:pPr>
       <w:r>
@@ -2004,6 +1982,14 @@
           <w:szCs w:val="28"/>
         </w:rPr>
         <w:t xml:space="preserve">Рисунок 5 – </w:t>
+      </w:r>
+      <w:r>
+        <w:rPr>
+          <w:rFonts w:ascii="Times New Roman" w:hAnsi="Times New Roman" w:cs="Times New Roman"/>
+          <w:sz w:val="28"/>
+          <w:szCs w:val="28"/>
+        </w:rPr>
+        <w:t xml:space="preserve">Задание 2. </w:t>
       </w:r>
       <w:r>
         <w:rPr>
@@ -2024,35 +2010,30 @@
           <w:rFonts w:ascii="Times New Roman" w:hAnsi="Times New Roman" w:cs="Times New Roman"/>
           <w:sz w:val="28"/>
           <w:szCs w:val="28"/>
+        </w:rPr>
+      </w:pPr>
+    </w:p>
+    <w:p>
+      <w:pPr>
+        <w:spacing w:after="0" w:line="360" w:lineRule="auto"/>
+        <w:jc w:val="center"/>
+        <w:rPr>
+          <w:rFonts w:ascii="Times New Roman" w:hAnsi="Times New Roman" w:cs="Times New Roman"/>
+          <w:sz w:val="28"/>
+          <w:szCs w:val="28"/>
           <w:lang w:val="en-US"/>
         </w:rPr>
       </w:pPr>
-    </w:p>
-    <w:p>
-      <w:pPr>
-        <w:spacing w:after="0" w:line="360" w:lineRule="auto"/>
-        <w:jc w:val="center"/>
-        <w:rPr>
-          <w:rFonts w:ascii="Times New Roman" w:hAnsi="Times New Roman" w:cs="Times New Roman"/>
-          <w:sz w:val="28"/>
-          <w:szCs w:val="28"/>
-          <w:lang w:val="en-US"/>
-        </w:rPr>
-      </w:pPr>
-      <w:r>
-        <w:rPr>
-          <w:rFonts w:ascii="Times New Roman" w:hAnsi="Times New Roman" w:cs="Times New Roman"/>
+      <w:r>
+        <w:rPr>
           <w:noProof/>
-          <w:sz w:val="28"/>
-          <w:szCs w:val="28"/>
           <w:lang w:eastAsia="ru-RU"/>
         </w:rPr>
-        <w:lastRenderedPageBreak/>
         <w:drawing>
-          <wp:inline distT="0" distB="0" distL="0" distR="0" wp14:anchorId="46DFD2F5" wp14:editId="149ED180">
-            <wp:extent cx="4448796" cy="5039428"/>
-            <wp:effectExtent l="0" t="0" r="9525" b="8890"/>
-            <wp:docPr id="17" name="Рисунок 17"/>
+          <wp:inline distT="0" distB="0" distL="0" distR="0" wp14:anchorId="079C7F59" wp14:editId="33262643">
+            <wp:extent cx="5940425" cy="2749550"/>
+            <wp:effectExtent l="0" t="0" r="3175" b="0"/>
+            <wp:docPr id="9" name="Рисунок 9"/>
             <wp:cNvGraphicFramePr>
               <a:graphicFrameLocks xmlns:a="http://schemas.openxmlformats.org/drawingml/2006/main" noChangeAspect="1"/>
             </wp:cNvGraphicFramePr>
@@ -2072,7 +2053,7 @@
                   <pic:spPr>
                     <a:xfrm>
                       <a:off x="0" y="0"/>
-                      <a:ext cx="4448796" cy="5039428"/>
+                      <a:ext cx="5940425" cy="2749550"/>
                     </a:xfrm>
                     <a:prstGeom prst="rect">
                       <a:avLst/>
@@ -2111,8 +2092,29 @@
           <w:sz w:val="28"/>
           <w:szCs w:val="28"/>
         </w:rPr>
-        <w:t>Задание 3. Память работает нормально</w:t>
-      </w:r>
+        <w:t xml:space="preserve">Задание 2. </w:t>
+      </w:r>
+      <w:r>
+        <w:rPr>
+          <w:rFonts w:ascii="Times New Roman" w:hAnsi="Times New Roman" w:cs="Times New Roman"/>
+          <w:sz w:val="28"/>
+          <w:szCs w:val="28"/>
+        </w:rPr>
+        <w:t>Изменение файла</w:t>
+      </w:r>
+    </w:p>
+    <w:p>
+      <w:pPr>
+        <w:pStyle w:val="a6"/>
+        <w:spacing w:before="0" w:after="0" w:line="360" w:lineRule="auto"/>
+        <w:ind w:left="1080"/>
+        <w:jc w:val="center"/>
+        <w:rPr>
+          <w:rFonts w:ascii="Times New Roman" w:hAnsi="Times New Roman" w:cs="Times New Roman"/>
+          <w:sz w:val="28"/>
+          <w:szCs w:val="28"/>
+        </w:rPr>
+      </w:pPr>
     </w:p>
     <w:p>
       <w:pPr>
@@ -2121,21 +2123,20 @@
           <w:rFonts w:ascii="Times New Roman" w:hAnsi="Times New Roman" w:cs="Times New Roman"/>
           <w:sz w:val="28"/>
           <w:szCs w:val="28"/>
-        </w:rPr>
-      </w:pPr>
-    </w:p>
-    <w:p/>
-    <w:p/>
-    <w:p>
-      <w:pPr>
-        <w:jc w:val="center"/>
-      </w:pPr>
-      <w:r>
+          <w:lang w:val="en-US"/>
+        </w:rPr>
+      </w:pPr>
+      <w:r>
+        <w:rPr>
+          <w:noProof/>
+          <w:lang w:eastAsia="ru-RU"/>
+        </w:rPr>
+        <w:lastRenderedPageBreak/>
         <w:drawing>
-          <wp:inline distT="0" distB="0" distL="0" distR="0" wp14:anchorId="00928089" wp14:editId="3B0C4F92">
-            <wp:extent cx="5496692" cy="485843"/>
-            <wp:effectExtent l="0" t="0" r="0" b="9525"/>
-            <wp:docPr id="2" name="Рисунок 2"/>
+          <wp:inline distT="0" distB="0" distL="0" distR="0" wp14:anchorId="1D956DE0" wp14:editId="3C7E36B8">
+            <wp:extent cx="5940425" cy="3929380"/>
+            <wp:effectExtent l="0" t="0" r="3175" b="0"/>
+            <wp:docPr id="10" name="Рисунок 10"/>
             <wp:cNvGraphicFramePr>
               <a:graphicFrameLocks xmlns:a="http://schemas.openxmlformats.org/drawingml/2006/main" noChangeAspect="1"/>
             </wp:cNvGraphicFramePr>
@@ -2155,7 +2156,7 @@
                   <pic:spPr>
                     <a:xfrm>
                       <a:off x="0" y="0"/>
-                      <a:ext cx="5496692" cy="485843"/>
+                      <a:ext cx="5940425" cy="3929380"/>
                     </a:xfrm>
                     <a:prstGeom prst="rect">
                       <a:avLst/>
@@ -2178,60 +2179,32 @@
           <w:rFonts w:ascii="Times New Roman" w:hAnsi="Times New Roman" w:cs="Times New Roman"/>
           <w:sz w:val="28"/>
           <w:szCs w:val="28"/>
-          <w:lang w:val="en-US"/>
-        </w:rPr>
-      </w:pPr>
-      <w:r>
-        <w:rPr>
-          <w:rFonts w:ascii="Times New Roman" w:hAnsi="Times New Roman" w:cs="Times New Roman"/>
-          <w:sz w:val="28"/>
-          <w:szCs w:val="28"/>
-        </w:rPr>
-        <w:t>Рисунок 7</w:t>
-      </w:r>
-      <w:r>
-        <w:rPr>
-          <w:rFonts w:ascii="Times New Roman" w:hAnsi="Times New Roman" w:cs="Times New Roman"/>
-          <w:sz w:val="28"/>
-          <w:szCs w:val="28"/>
-        </w:rPr>
-        <w:t xml:space="preserve"> – </w:t>
-      </w:r>
-      <w:r>
-        <w:rPr>
-          <w:rFonts w:ascii="Times New Roman" w:hAnsi="Times New Roman" w:cs="Times New Roman"/>
-          <w:sz w:val="28"/>
-          <w:szCs w:val="28"/>
-        </w:rPr>
-        <w:t>Задание 4</w:t>
-      </w:r>
-      <w:r>
-        <w:rPr>
-          <w:rFonts w:ascii="Times New Roman" w:hAnsi="Times New Roman" w:cs="Times New Roman"/>
-          <w:sz w:val="28"/>
-          <w:szCs w:val="28"/>
-        </w:rPr>
-        <w:t xml:space="preserve">. </w:t>
-      </w:r>
-      <w:r>
-        <w:rPr>
-          <w:rFonts w:ascii="Times New Roman" w:hAnsi="Times New Roman" w:cs="Times New Roman"/>
-          <w:sz w:val="28"/>
-          <w:szCs w:val="28"/>
-        </w:rPr>
-        <w:t xml:space="preserve">Значение </w:t>
-      </w:r>
-      <w:proofErr w:type="spellStart"/>
-      <w:r>
-        <w:rPr>
-          <w:rFonts w:ascii="Times New Roman" w:hAnsi="Times New Roman" w:cs="Times New Roman"/>
-          <w:sz w:val="28"/>
-          <w:szCs w:val="28"/>
-          <w:lang w:val="en-US"/>
-        </w:rPr>
-        <w:t>swappiness</w:t>
-      </w:r>
-      <w:proofErr w:type="spellEnd"/>
+        </w:rPr>
+      </w:pPr>
+      <w:r>
+        <w:rPr>
+          <w:rFonts w:ascii="Times New Roman" w:hAnsi="Times New Roman" w:cs="Times New Roman"/>
+          <w:sz w:val="28"/>
+          <w:szCs w:val="28"/>
+        </w:rPr>
+        <w:t xml:space="preserve">Рисунок 7 – </w:t>
+      </w:r>
+      <w:r>
+        <w:rPr>
+          <w:rFonts w:ascii="Times New Roman" w:hAnsi="Times New Roman" w:cs="Times New Roman"/>
+          <w:sz w:val="28"/>
+          <w:szCs w:val="28"/>
+        </w:rPr>
+        <w:t xml:space="preserve">Задание 2. </w:t>
+      </w:r>
+      <w:r>
+        <w:rPr>
+          <w:rFonts w:ascii="Times New Roman" w:hAnsi="Times New Roman" w:cs="Times New Roman"/>
+          <w:sz w:val="28"/>
+          <w:szCs w:val="28"/>
+        </w:rPr>
+        <w:t>Перезагружаю ОС</w:t>
+      </w:r>
     </w:p>
     <w:p>
       <w:pPr>
@@ -2243,30 +2216,28 @@
           <w:rFonts w:ascii="Times New Roman" w:hAnsi="Times New Roman" w:cs="Times New Roman"/>
           <w:sz w:val="28"/>
           <w:szCs w:val="28"/>
-          <w:lang w:val="en-US"/>
         </w:rPr>
       </w:pPr>
     </w:p>
     <w:p>
       <w:pPr>
         <w:spacing w:after="0" w:line="360" w:lineRule="auto"/>
-        <w:jc w:val="center"/>
-        <w:rPr>
-          <w:rFonts w:ascii="Times New Roman" w:hAnsi="Times New Roman" w:cs="Times New Roman"/>
-          <w:sz w:val="28"/>
-          <w:szCs w:val="28"/>
-          <w:lang w:val="en-US"/>
-        </w:rPr>
-      </w:pPr>
-      <w:r>
-        <w:rPr>
-          <w:lang w:val="en-US"/>
+        <w:rPr>
+          <w:rFonts w:ascii="Times New Roman" w:hAnsi="Times New Roman" w:cs="Times New Roman"/>
+          <w:sz w:val="28"/>
+          <w:szCs w:val="28"/>
+        </w:rPr>
+      </w:pPr>
+      <w:r>
+        <w:rPr>
+          <w:noProof/>
+          <w:lang w:eastAsia="ru-RU"/>
         </w:rPr>
         <w:drawing>
-          <wp:inline distT="0" distB="0" distL="0" distR="0" wp14:anchorId="57C3663E" wp14:editId="0189E594">
-            <wp:extent cx="5544324" cy="914528"/>
-            <wp:effectExtent l="0" t="0" r="0" b="0"/>
-            <wp:docPr id="5" name="Рисунок 5"/>
+          <wp:inline distT="0" distB="0" distL="0" distR="0" wp14:anchorId="6230079C" wp14:editId="11B8F19D">
+            <wp:extent cx="5940425" cy="1016635"/>
+            <wp:effectExtent l="0" t="0" r="3175" b="0"/>
+            <wp:docPr id="11" name="Рисунок 11"/>
             <wp:cNvGraphicFramePr>
               <a:graphicFrameLocks xmlns:a="http://schemas.openxmlformats.org/drawingml/2006/main" noChangeAspect="1"/>
             </wp:cNvGraphicFramePr>
@@ -2286,6 +2257,962 @@
                   <pic:spPr>
                     <a:xfrm>
                       <a:off x="0" y="0"/>
+                      <a:ext cx="5940425" cy="1016635"/>
+                    </a:xfrm>
+                    <a:prstGeom prst="rect">
+                      <a:avLst/>
+                    </a:prstGeom>
+                  </pic:spPr>
+                </pic:pic>
+              </a:graphicData>
+            </a:graphic>
+          </wp:inline>
+        </w:drawing>
+      </w:r>
+    </w:p>
+    <w:p>
+      <w:pPr>
+        <w:pStyle w:val="a6"/>
+        <w:spacing w:before="0" w:after="0" w:line="360" w:lineRule="auto"/>
+        <w:ind w:left="1080"/>
+        <w:jc w:val="center"/>
+        <w:rPr>
+          <w:rFonts w:ascii="Times New Roman" w:hAnsi="Times New Roman" w:cs="Times New Roman"/>
+          <w:sz w:val="28"/>
+          <w:szCs w:val="28"/>
+        </w:rPr>
+      </w:pPr>
+      <w:r>
+        <w:rPr>
+          <w:rFonts w:ascii="Times New Roman" w:hAnsi="Times New Roman" w:cs="Times New Roman"/>
+          <w:sz w:val="28"/>
+          <w:szCs w:val="28"/>
+        </w:rPr>
+        <w:t xml:space="preserve">Рисунок 8 – </w:t>
+      </w:r>
+      <w:r>
+        <w:rPr>
+          <w:rFonts w:ascii="Times New Roman" w:hAnsi="Times New Roman" w:cs="Times New Roman"/>
+          <w:sz w:val="28"/>
+          <w:szCs w:val="28"/>
+        </w:rPr>
+        <w:t xml:space="preserve">Задание 2. </w:t>
+      </w:r>
+      <w:r>
+        <w:rPr>
+          <w:rFonts w:ascii="Times New Roman" w:hAnsi="Times New Roman" w:cs="Times New Roman"/>
+          <w:sz w:val="28"/>
+          <w:szCs w:val="28"/>
+        </w:rPr>
+        <w:t>Файл подкачки всё ещё работает</w:t>
+      </w:r>
+    </w:p>
+    <w:p>
+      <w:pPr>
+        <w:pStyle w:val="a6"/>
+        <w:spacing w:before="0" w:after="0" w:line="360" w:lineRule="auto"/>
+        <w:ind w:left="1080"/>
+        <w:jc w:val="center"/>
+        <w:rPr>
+          <w:rFonts w:ascii="Times New Roman" w:hAnsi="Times New Roman" w:cs="Times New Roman"/>
+          <w:sz w:val="28"/>
+          <w:szCs w:val="28"/>
+        </w:rPr>
+      </w:pPr>
+    </w:p>
+    <w:p>
+      <w:pPr>
+        <w:spacing w:after="0" w:line="360" w:lineRule="auto"/>
+        <w:rPr>
+          <w:rFonts w:ascii="Times New Roman" w:hAnsi="Times New Roman" w:cs="Times New Roman"/>
+          <w:sz w:val="28"/>
+          <w:szCs w:val="28"/>
+        </w:rPr>
+      </w:pPr>
+      <w:r>
+        <w:rPr>
+          <w:noProof/>
+          <w:lang w:eastAsia="ru-RU"/>
+        </w:rPr>
+        <w:drawing>
+          <wp:inline distT="0" distB="0" distL="0" distR="0" wp14:anchorId="1A46EADF" wp14:editId="0EC3BB9D">
+            <wp:extent cx="5940425" cy="894080"/>
+            <wp:effectExtent l="0" t="0" r="3175" b="1270"/>
+            <wp:docPr id="12" name="Рисунок 12"/>
+            <wp:cNvGraphicFramePr>
+              <a:graphicFrameLocks xmlns:a="http://schemas.openxmlformats.org/drawingml/2006/main" noChangeAspect="1"/>
+            </wp:cNvGraphicFramePr>
+            <a:graphic xmlns:a="http://schemas.openxmlformats.org/drawingml/2006/main">
+              <a:graphicData uri="http://schemas.openxmlformats.org/drawingml/2006/picture">
+                <pic:pic xmlns:pic="http://schemas.openxmlformats.org/drawingml/2006/picture">
+                  <pic:nvPicPr>
+                    <pic:cNvPr id="1" name=""/>
+                    <pic:cNvPicPr/>
+                  </pic:nvPicPr>
+                  <pic:blipFill>
+                    <a:blip r:embed="rId12"/>
+                    <a:stretch>
+                      <a:fillRect/>
+                    </a:stretch>
+                  </pic:blipFill>
+                  <pic:spPr>
+                    <a:xfrm>
+                      <a:off x="0" y="0"/>
+                      <a:ext cx="5940425" cy="894080"/>
+                    </a:xfrm>
+                    <a:prstGeom prst="rect">
+                      <a:avLst/>
+                    </a:prstGeom>
+                  </pic:spPr>
+                </pic:pic>
+              </a:graphicData>
+            </a:graphic>
+          </wp:inline>
+        </w:drawing>
+      </w:r>
+    </w:p>
+    <w:p>
+      <w:pPr>
+        <w:pStyle w:val="a6"/>
+        <w:spacing w:before="0" w:after="0" w:line="360" w:lineRule="auto"/>
+        <w:ind w:left="1080"/>
+        <w:jc w:val="center"/>
+        <w:rPr>
+          <w:rFonts w:ascii="Times New Roman" w:hAnsi="Times New Roman" w:cs="Times New Roman"/>
+          <w:sz w:val="28"/>
+          <w:szCs w:val="28"/>
+        </w:rPr>
+      </w:pPr>
+      <w:r>
+        <w:rPr>
+          <w:rFonts w:ascii="Times New Roman" w:hAnsi="Times New Roman" w:cs="Times New Roman"/>
+          <w:sz w:val="28"/>
+          <w:szCs w:val="28"/>
+        </w:rPr>
+        <w:t xml:space="preserve">Рисунок 9 – </w:t>
+      </w:r>
+      <w:r>
+        <w:rPr>
+          <w:rFonts w:ascii="Times New Roman" w:hAnsi="Times New Roman" w:cs="Times New Roman"/>
+          <w:sz w:val="28"/>
+          <w:szCs w:val="28"/>
+        </w:rPr>
+        <w:t xml:space="preserve">Задание 2. </w:t>
+      </w:r>
+      <w:r>
+        <w:rPr>
+          <w:rFonts w:ascii="Times New Roman" w:hAnsi="Times New Roman" w:cs="Times New Roman"/>
+          <w:sz w:val="28"/>
+          <w:szCs w:val="28"/>
+        </w:rPr>
+        <w:t xml:space="preserve">Команда </w:t>
+      </w:r>
+      <w:r>
+        <w:rPr>
+          <w:rFonts w:ascii="Times New Roman" w:hAnsi="Times New Roman" w:cs="Times New Roman"/>
+          <w:sz w:val="28"/>
+          <w:szCs w:val="28"/>
+          <w:lang w:val="en-US"/>
+        </w:rPr>
+        <w:t>free</w:t>
+      </w:r>
+      <w:r>
+        <w:rPr>
+          <w:rFonts w:ascii="Times New Roman" w:hAnsi="Times New Roman" w:cs="Times New Roman"/>
+          <w:sz w:val="28"/>
+          <w:szCs w:val="28"/>
+        </w:rPr>
+        <w:t xml:space="preserve"> –</w:t>
+      </w:r>
+      <w:r>
+        <w:rPr>
+          <w:rFonts w:ascii="Times New Roman" w:hAnsi="Times New Roman" w:cs="Times New Roman"/>
+          <w:sz w:val="28"/>
+          <w:szCs w:val="28"/>
+          <w:lang w:val="en-US"/>
+        </w:rPr>
+        <w:t>h</w:t>
+      </w:r>
+      <w:r>
+        <w:rPr>
+          <w:rFonts w:ascii="Times New Roman" w:hAnsi="Times New Roman" w:cs="Times New Roman"/>
+          <w:sz w:val="28"/>
+          <w:szCs w:val="28"/>
+        </w:rPr>
+        <w:t xml:space="preserve"> -</w:t>
+      </w:r>
+      <w:r>
+        <w:rPr>
+          <w:rFonts w:ascii="Times New Roman" w:hAnsi="Times New Roman" w:cs="Times New Roman"/>
+          <w:sz w:val="28"/>
+          <w:szCs w:val="28"/>
+          <w:lang w:val="en-US"/>
+        </w:rPr>
+        <w:t>t</w:t>
+      </w:r>
+    </w:p>
+    <w:p>
+      <w:pPr>
+        <w:spacing w:after="0" w:line="360" w:lineRule="auto"/>
+        <w:rPr>
+          <w:rFonts w:ascii="Times New Roman" w:hAnsi="Times New Roman" w:cs="Times New Roman"/>
+          <w:sz w:val="28"/>
+          <w:szCs w:val="28"/>
+        </w:rPr>
+      </w:pPr>
+    </w:p>
+    <w:p>
+      <w:pPr>
+        <w:spacing w:after="0" w:line="360" w:lineRule="auto"/>
+        <w:rPr>
+          <w:rFonts w:ascii="Times New Roman" w:hAnsi="Times New Roman" w:cs="Times New Roman"/>
+          <w:sz w:val="28"/>
+          <w:szCs w:val="28"/>
+        </w:rPr>
+      </w:pPr>
+    </w:p>
+    <w:p>
+      <w:pPr>
+        <w:spacing w:after="0" w:line="360" w:lineRule="auto"/>
+        <w:rPr>
+          <w:rFonts w:ascii="Times New Roman" w:hAnsi="Times New Roman" w:cs="Times New Roman"/>
+          <w:sz w:val="28"/>
+          <w:szCs w:val="28"/>
+        </w:rPr>
+      </w:pPr>
+      <w:r>
+        <w:rPr>
+          <w:rFonts w:ascii="Times New Roman" w:hAnsi="Times New Roman" w:cs="Times New Roman"/>
+          <w:noProof/>
+          <w:sz w:val="28"/>
+          <w:szCs w:val="28"/>
+          <w:lang w:eastAsia="ru-RU"/>
+        </w:rPr>
+        <w:drawing>
+          <wp:inline distT="0" distB="0" distL="0" distR="0" wp14:anchorId="38D56C53" wp14:editId="4426A227">
+            <wp:extent cx="5940425" cy="668020"/>
+            <wp:effectExtent l="0" t="0" r="3175" b="0"/>
+            <wp:docPr id="13" name="Рисунок 13"/>
+            <wp:cNvGraphicFramePr>
+              <a:graphicFrameLocks xmlns:a="http://schemas.openxmlformats.org/drawingml/2006/main" noChangeAspect="1"/>
+            </wp:cNvGraphicFramePr>
+            <a:graphic xmlns:a="http://schemas.openxmlformats.org/drawingml/2006/main">
+              <a:graphicData uri="http://schemas.openxmlformats.org/drawingml/2006/picture">
+                <pic:pic xmlns:pic="http://schemas.openxmlformats.org/drawingml/2006/picture">
+                  <pic:nvPicPr>
+                    <pic:cNvPr id="1" name=""/>
+                    <pic:cNvPicPr/>
+                  </pic:nvPicPr>
+                  <pic:blipFill>
+                    <a:blip r:embed="rId13"/>
+                    <a:stretch>
+                      <a:fillRect/>
+                    </a:stretch>
+                  </pic:blipFill>
+                  <pic:spPr>
+                    <a:xfrm>
+                      <a:off x="0" y="0"/>
+                      <a:ext cx="5940425" cy="668020"/>
+                    </a:xfrm>
+                    <a:prstGeom prst="rect">
+                      <a:avLst/>
+                    </a:prstGeom>
+                  </pic:spPr>
+                </pic:pic>
+              </a:graphicData>
+            </a:graphic>
+          </wp:inline>
+        </w:drawing>
+      </w:r>
+    </w:p>
+    <w:p>
+      <w:pPr>
+        <w:pStyle w:val="a6"/>
+        <w:spacing w:before="0" w:after="0" w:line="360" w:lineRule="auto"/>
+        <w:ind w:left="1080"/>
+        <w:jc w:val="center"/>
+        <w:rPr>
+          <w:rFonts w:ascii="Times New Roman" w:hAnsi="Times New Roman" w:cs="Times New Roman"/>
+          <w:sz w:val="28"/>
+          <w:szCs w:val="28"/>
+        </w:rPr>
+      </w:pPr>
+      <w:r>
+        <w:rPr>
+          <w:rFonts w:ascii="Times New Roman" w:hAnsi="Times New Roman" w:cs="Times New Roman"/>
+          <w:sz w:val="28"/>
+          <w:szCs w:val="28"/>
+        </w:rPr>
+        <w:t xml:space="preserve">Рисунок 10 – </w:t>
+      </w:r>
+      <w:r>
+        <w:rPr>
+          <w:rFonts w:ascii="Times New Roman" w:hAnsi="Times New Roman" w:cs="Times New Roman"/>
+          <w:sz w:val="28"/>
+          <w:szCs w:val="28"/>
+        </w:rPr>
+        <w:t xml:space="preserve">Задание 2. </w:t>
+      </w:r>
+      <w:r>
+        <w:rPr>
+          <w:rFonts w:ascii="Times New Roman" w:hAnsi="Times New Roman" w:cs="Times New Roman"/>
+          <w:sz w:val="28"/>
+          <w:szCs w:val="28"/>
+        </w:rPr>
+        <w:t xml:space="preserve">Команда </w:t>
+      </w:r>
+      <w:proofErr w:type="spellStart"/>
+      <w:r>
+        <w:rPr>
+          <w:rFonts w:ascii="Times New Roman" w:hAnsi="Times New Roman" w:cs="Times New Roman"/>
+          <w:sz w:val="28"/>
+          <w:szCs w:val="28"/>
+          <w:lang w:val="en-US"/>
+        </w:rPr>
+        <w:t>swapon</w:t>
+      </w:r>
+      <w:proofErr w:type="spellEnd"/>
+      <w:r>
+        <w:rPr>
+          <w:rFonts w:ascii="Times New Roman" w:hAnsi="Times New Roman" w:cs="Times New Roman"/>
+          <w:sz w:val="28"/>
+          <w:szCs w:val="28"/>
+        </w:rPr>
+        <w:t xml:space="preserve"> –</w:t>
+      </w:r>
+      <w:r>
+        <w:rPr>
+          <w:rFonts w:ascii="Times New Roman" w:hAnsi="Times New Roman" w:cs="Times New Roman"/>
+          <w:sz w:val="28"/>
+          <w:szCs w:val="28"/>
+          <w:lang w:val="en-US"/>
+        </w:rPr>
+        <w:t>s</w:t>
+      </w:r>
+    </w:p>
+    <w:p>
+      <w:pPr>
+        <w:pStyle w:val="a6"/>
+        <w:spacing w:before="0" w:after="0" w:line="360" w:lineRule="auto"/>
+        <w:ind w:left="1080"/>
+        <w:jc w:val="center"/>
+        <w:rPr>
+          <w:rFonts w:ascii="Times New Roman" w:hAnsi="Times New Roman" w:cs="Times New Roman"/>
+          <w:sz w:val="28"/>
+          <w:szCs w:val="28"/>
+        </w:rPr>
+      </w:pPr>
+    </w:p>
+    <w:p>
+      <w:pPr>
+        <w:spacing w:after="0" w:line="360" w:lineRule="auto"/>
+        <w:jc w:val="center"/>
+        <w:rPr>
+          <w:rFonts w:ascii="Times New Roman" w:hAnsi="Times New Roman" w:cs="Times New Roman"/>
+          <w:sz w:val="28"/>
+          <w:szCs w:val="28"/>
+          <w:lang w:val="en-US"/>
+        </w:rPr>
+      </w:pPr>
+      <w:r>
+        <w:rPr>
+          <w:noProof/>
+          <w:lang w:eastAsia="ru-RU"/>
+        </w:rPr>
+        <w:drawing>
+          <wp:inline distT="0" distB="0" distL="0" distR="0" wp14:anchorId="2F6E4D6C" wp14:editId="60D6020F">
+            <wp:extent cx="5325218" cy="1238423"/>
+            <wp:effectExtent l="0" t="0" r="0" b="0"/>
+            <wp:docPr id="15" name="Рисунок 15"/>
+            <wp:cNvGraphicFramePr>
+              <a:graphicFrameLocks xmlns:a="http://schemas.openxmlformats.org/drawingml/2006/main" noChangeAspect="1"/>
+            </wp:cNvGraphicFramePr>
+            <a:graphic xmlns:a="http://schemas.openxmlformats.org/drawingml/2006/main">
+              <a:graphicData uri="http://schemas.openxmlformats.org/drawingml/2006/picture">
+                <pic:pic xmlns:pic="http://schemas.openxmlformats.org/drawingml/2006/picture">
+                  <pic:nvPicPr>
+                    <pic:cNvPr id="1" name=""/>
+                    <pic:cNvPicPr/>
+                  </pic:nvPicPr>
+                  <pic:blipFill>
+                    <a:blip r:embed="rId14"/>
+                    <a:stretch>
+                      <a:fillRect/>
+                    </a:stretch>
+                  </pic:blipFill>
+                  <pic:spPr>
+                    <a:xfrm>
+                      <a:off x="0" y="0"/>
+                      <a:ext cx="5325218" cy="1238423"/>
+                    </a:xfrm>
+                    <a:prstGeom prst="rect">
+                      <a:avLst/>
+                    </a:prstGeom>
+                  </pic:spPr>
+                </pic:pic>
+              </a:graphicData>
+            </a:graphic>
+          </wp:inline>
+        </w:drawing>
+      </w:r>
+    </w:p>
+    <w:p>
+      <w:pPr>
+        <w:pStyle w:val="a6"/>
+        <w:spacing w:before="0" w:after="0" w:line="360" w:lineRule="auto"/>
+        <w:ind w:left="1080"/>
+        <w:jc w:val="center"/>
+        <w:rPr>
+          <w:rFonts w:ascii="Times New Roman" w:hAnsi="Times New Roman" w:cs="Times New Roman"/>
+          <w:sz w:val="28"/>
+          <w:szCs w:val="28"/>
+        </w:rPr>
+      </w:pPr>
+      <w:r>
+        <w:rPr>
+          <w:rFonts w:ascii="Times New Roman" w:hAnsi="Times New Roman" w:cs="Times New Roman"/>
+          <w:sz w:val="28"/>
+          <w:szCs w:val="28"/>
+        </w:rPr>
+        <w:t xml:space="preserve">Рисунок 11 – </w:t>
+      </w:r>
+      <w:r>
+        <w:rPr>
+          <w:rFonts w:ascii="Times New Roman" w:hAnsi="Times New Roman" w:cs="Times New Roman"/>
+          <w:sz w:val="28"/>
+          <w:szCs w:val="28"/>
+        </w:rPr>
+        <w:t xml:space="preserve">Задание 2. </w:t>
+      </w:r>
+      <w:r>
+        <w:rPr>
+          <w:rFonts w:ascii="Times New Roman" w:hAnsi="Times New Roman" w:cs="Times New Roman"/>
+          <w:sz w:val="28"/>
+          <w:szCs w:val="28"/>
+        </w:rPr>
+        <w:t>Удаление файла подкачки</w:t>
+      </w:r>
+    </w:p>
+    <w:p>
+      <w:pPr>
+        <w:pStyle w:val="a6"/>
+        <w:spacing w:before="0" w:after="0" w:line="360" w:lineRule="auto"/>
+        <w:ind w:left="1080"/>
+        <w:jc w:val="center"/>
+        <w:rPr>
+          <w:rFonts w:ascii="Times New Roman" w:hAnsi="Times New Roman" w:cs="Times New Roman"/>
+          <w:sz w:val="28"/>
+          <w:szCs w:val="28"/>
+        </w:rPr>
+      </w:pPr>
+    </w:p>
+    <w:p>
+      <w:pPr>
+        <w:spacing w:after="0" w:line="360" w:lineRule="auto"/>
+        <w:jc w:val="center"/>
+        <w:rPr>
+          <w:rFonts w:ascii="Times New Roman" w:hAnsi="Times New Roman" w:cs="Times New Roman"/>
+          <w:sz w:val="28"/>
+          <w:szCs w:val="28"/>
+          <w:lang w:val="en-US"/>
+        </w:rPr>
+      </w:pPr>
+      <w:r>
+        <w:rPr>
+          <w:noProof/>
+          <w:lang w:eastAsia="ru-RU"/>
+        </w:rPr>
+        <w:drawing>
+          <wp:inline distT="0" distB="0" distL="0" distR="0" wp14:anchorId="5DFB06AA" wp14:editId="3E779003">
+            <wp:extent cx="5940425" cy="2233295"/>
+            <wp:effectExtent l="0" t="0" r="3175" b="0"/>
+            <wp:docPr id="16" name="Рисунок 16"/>
+            <wp:cNvGraphicFramePr>
+              <a:graphicFrameLocks xmlns:a="http://schemas.openxmlformats.org/drawingml/2006/main" noChangeAspect="1"/>
+            </wp:cNvGraphicFramePr>
+            <a:graphic xmlns:a="http://schemas.openxmlformats.org/drawingml/2006/main">
+              <a:graphicData uri="http://schemas.openxmlformats.org/drawingml/2006/picture">
+                <pic:pic xmlns:pic="http://schemas.openxmlformats.org/drawingml/2006/picture">
+                  <pic:nvPicPr>
+                    <pic:cNvPr id="1" name=""/>
+                    <pic:cNvPicPr/>
+                  </pic:nvPicPr>
+                  <pic:blipFill>
+                    <a:blip r:embed="rId15"/>
+                    <a:stretch>
+                      <a:fillRect/>
+                    </a:stretch>
+                  </pic:blipFill>
+                  <pic:spPr>
+                    <a:xfrm>
+                      <a:off x="0" y="0"/>
+                      <a:ext cx="5940425" cy="2233295"/>
+                    </a:xfrm>
+                    <a:prstGeom prst="rect">
+                      <a:avLst/>
+                    </a:prstGeom>
+                  </pic:spPr>
+                </pic:pic>
+              </a:graphicData>
+            </a:graphic>
+          </wp:inline>
+        </w:drawing>
+      </w:r>
+    </w:p>
+    <w:p>
+      <w:pPr>
+        <w:pStyle w:val="a6"/>
+        <w:spacing w:before="0" w:after="0" w:line="360" w:lineRule="auto"/>
+        <w:ind w:left="1080"/>
+        <w:jc w:val="center"/>
+        <w:rPr>
+          <w:rFonts w:ascii="Times New Roman" w:hAnsi="Times New Roman" w:cs="Times New Roman"/>
+          <w:sz w:val="28"/>
+          <w:szCs w:val="28"/>
+        </w:rPr>
+      </w:pPr>
+      <w:r>
+        <w:rPr>
+          <w:rFonts w:ascii="Times New Roman" w:hAnsi="Times New Roman" w:cs="Times New Roman"/>
+          <w:sz w:val="28"/>
+          <w:szCs w:val="28"/>
+        </w:rPr>
+        <w:t xml:space="preserve">Рисунок 12 – </w:t>
+      </w:r>
+      <w:r>
+        <w:rPr>
+          <w:rFonts w:ascii="Times New Roman" w:hAnsi="Times New Roman" w:cs="Times New Roman"/>
+          <w:sz w:val="28"/>
+          <w:szCs w:val="28"/>
+        </w:rPr>
+        <w:t xml:space="preserve">Задание 2. </w:t>
+      </w:r>
+      <w:r>
+        <w:rPr>
+          <w:rFonts w:ascii="Times New Roman" w:hAnsi="Times New Roman" w:cs="Times New Roman"/>
+          <w:sz w:val="28"/>
+          <w:szCs w:val="28"/>
+        </w:rPr>
+        <w:t>Удаление строчки с упоминанием файла подкачки</w:t>
+      </w:r>
+    </w:p>
+    <w:p>
+      <w:pPr>
+        <w:pStyle w:val="a6"/>
+        <w:spacing w:before="0" w:after="0" w:line="360" w:lineRule="auto"/>
+        <w:ind w:left="1080"/>
+        <w:jc w:val="center"/>
+        <w:rPr>
+          <w:rFonts w:ascii="Times New Roman" w:hAnsi="Times New Roman" w:cs="Times New Roman"/>
+          <w:sz w:val="28"/>
+          <w:szCs w:val="28"/>
+        </w:rPr>
+      </w:pPr>
+    </w:p>
+    <w:p>
+      <w:pPr>
+        <w:spacing w:after="0" w:line="360" w:lineRule="auto"/>
+        <w:jc w:val="center"/>
+        <w:rPr>
+          <w:rFonts w:ascii="Times New Roman" w:hAnsi="Times New Roman" w:cs="Times New Roman"/>
+          <w:sz w:val="28"/>
+          <w:szCs w:val="28"/>
+        </w:rPr>
+      </w:pPr>
+      <w:r>
+        <w:rPr>
+          <w:noProof/>
+          <w:lang w:eastAsia="ru-RU"/>
+        </w:rPr>
+        <w:drawing>
+          <wp:inline distT="0" distB="0" distL="0" distR="0" wp14:anchorId="681F0BC7" wp14:editId="3E4B0CB4">
+            <wp:extent cx="5940425" cy="675640"/>
+            <wp:effectExtent l="0" t="0" r="3175" b="0"/>
+            <wp:docPr id="18" name="Рисунок 18"/>
+            <wp:cNvGraphicFramePr>
+              <a:graphicFrameLocks xmlns:a="http://schemas.openxmlformats.org/drawingml/2006/main" noChangeAspect="1"/>
+            </wp:cNvGraphicFramePr>
+            <a:graphic xmlns:a="http://schemas.openxmlformats.org/drawingml/2006/main">
+              <a:graphicData uri="http://schemas.openxmlformats.org/drawingml/2006/picture">
+                <pic:pic xmlns:pic="http://schemas.openxmlformats.org/drawingml/2006/picture">
+                  <pic:nvPicPr>
+                    <pic:cNvPr id="1" name=""/>
+                    <pic:cNvPicPr/>
+                  </pic:nvPicPr>
+                  <pic:blipFill>
+                    <a:blip r:embed="rId16"/>
+                    <a:stretch>
+                      <a:fillRect/>
+                    </a:stretch>
+                  </pic:blipFill>
+                  <pic:spPr>
+                    <a:xfrm>
+                      <a:off x="0" y="0"/>
+                      <a:ext cx="5940425" cy="675640"/>
+                    </a:xfrm>
+                    <a:prstGeom prst="rect">
+                      <a:avLst/>
+                    </a:prstGeom>
+                  </pic:spPr>
+                </pic:pic>
+              </a:graphicData>
+            </a:graphic>
+          </wp:inline>
+        </w:drawing>
+      </w:r>
+    </w:p>
+    <w:p>
+      <w:pPr>
+        <w:pStyle w:val="a6"/>
+        <w:spacing w:before="0" w:after="0" w:line="360" w:lineRule="auto"/>
+        <w:ind w:left="1080"/>
+        <w:jc w:val="center"/>
+        <w:rPr>
+          <w:rFonts w:ascii="Times New Roman" w:hAnsi="Times New Roman" w:cs="Times New Roman"/>
+          <w:sz w:val="28"/>
+          <w:szCs w:val="28"/>
+        </w:rPr>
+      </w:pPr>
+      <w:r>
+        <w:rPr>
+          <w:rFonts w:ascii="Times New Roman" w:hAnsi="Times New Roman" w:cs="Times New Roman"/>
+          <w:sz w:val="28"/>
+          <w:szCs w:val="28"/>
+        </w:rPr>
+        <w:t xml:space="preserve">Рисунок 13 – </w:t>
+      </w:r>
+      <w:r>
+        <w:rPr>
+          <w:rFonts w:ascii="Times New Roman" w:hAnsi="Times New Roman" w:cs="Times New Roman"/>
+          <w:sz w:val="28"/>
+          <w:szCs w:val="28"/>
+        </w:rPr>
+        <w:t xml:space="preserve">Задание 2. </w:t>
+      </w:r>
+      <w:bookmarkStart w:id="0" w:name="_GoBack"/>
+      <w:bookmarkEnd w:id="0"/>
+      <w:r>
+        <w:rPr>
+          <w:rFonts w:ascii="Times New Roman" w:hAnsi="Times New Roman" w:cs="Times New Roman"/>
+          <w:sz w:val="28"/>
+          <w:szCs w:val="28"/>
+        </w:rPr>
+        <w:t>Проверка доступной памяти</w:t>
+      </w:r>
+    </w:p>
+    <w:p>
+      <w:pPr>
+        <w:spacing w:after="0" w:line="360" w:lineRule="auto"/>
+        <w:jc w:val="center"/>
+        <w:rPr>
+          <w:rFonts w:ascii="Times New Roman" w:hAnsi="Times New Roman" w:cs="Times New Roman"/>
+          <w:sz w:val="28"/>
+          <w:szCs w:val="28"/>
+        </w:rPr>
+      </w:pPr>
+    </w:p>
+    <w:p>
+      <w:pPr>
+        <w:spacing w:after="0" w:line="360" w:lineRule="auto"/>
+        <w:jc w:val="center"/>
+        <w:rPr>
+          <w:rFonts w:ascii="Times New Roman" w:hAnsi="Times New Roman" w:cs="Times New Roman"/>
+          <w:sz w:val="28"/>
+          <w:szCs w:val="28"/>
+        </w:rPr>
+      </w:pPr>
+    </w:p>
+    <w:p>
+      <w:pPr>
+        <w:spacing w:after="0" w:line="360" w:lineRule="auto"/>
+        <w:jc w:val="center"/>
+        <w:rPr>
+          <w:rFonts w:ascii="Times New Roman" w:hAnsi="Times New Roman" w:cs="Times New Roman"/>
+          <w:sz w:val="28"/>
+          <w:szCs w:val="28"/>
+        </w:rPr>
+      </w:pPr>
+    </w:p>
+    <w:p>
+      <w:pPr>
+        <w:spacing w:after="0" w:line="360" w:lineRule="auto"/>
+        <w:rPr>
+          <w:rFonts w:ascii="Times New Roman" w:hAnsi="Times New Roman" w:cs="Times New Roman"/>
+          <w:sz w:val="28"/>
+          <w:szCs w:val="28"/>
+        </w:rPr>
+      </w:pPr>
+    </w:p>
+    <w:p>
+      <w:pPr>
+        <w:spacing w:after="0" w:line="360" w:lineRule="auto"/>
+        <w:rPr>
+          <w:rFonts w:ascii="Times New Roman" w:hAnsi="Times New Roman" w:cs="Times New Roman"/>
+          <w:sz w:val="28"/>
+          <w:szCs w:val="28"/>
+        </w:rPr>
+      </w:pPr>
+    </w:p>
+    <w:p>
+      <w:pPr>
+        <w:pStyle w:val="a6"/>
+        <w:spacing w:before="0" w:after="0" w:line="360" w:lineRule="auto"/>
+        <w:ind w:left="1080"/>
+        <w:jc w:val="center"/>
+        <w:rPr>
+          <w:rFonts w:ascii="Times New Roman" w:hAnsi="Times New Roman" w:cs="Times New Roman"/>
+          <w:sz w:val="28"/>
+          <w:szCs w:val="28"/>
+        </w:rPr>
+      </w:pPr>
+    </w:p>
+    <w:p>
+      <w:pPr>
+        <w:spacing w:after="0" w:line="360" w:lineRule="auto"/>
+        <w:jc w:val="center"/>
+        <w:rPr>
+          <w:rFonts w:ascii="Times New Roman" w:hAnsi="Times New Roman" w:cs="Times New Roman"/>
+          <w:sz w:val="28"/>
+          <w:szCs w:val="28"/>
+          <w:lang w:val="en-US"/>
+        </w:rPr>
+      </w:pPr>
+      <w:r>
+        <w:rPr>
+          <w:rFonts w:ascii="Times New Roman" w:hAnsi="Times New Roman" w:cs="Times New Roman"/>
+          <w:noProof/>
+          <w:sz w:val="28"/>
+          <w:szCs w:val="28"/>
+          <w:lang w:eastAsia="ru-RU"/>
+        </w:rPr>
+        <w:lastRenderedPageBreak/>
+        <w:drawing>
+          <wp:inline distT="0" distB="0" distL="0" distR="0" wp14:anchorId="46DFD2F5" wp14:editId="149ED180">
+            <wp:extent cx="4448796" cy="5039428"/>
+            <wp:effectExtent l="0" t="0" r="9525" b="8890"/>
+            <wp:docPr id="17" name="Рисунок 17"/>
+            <wp:cNvGraphicFramePr>
+              <a:graphicFrameLocks xmlns:a="http://schemas.openxmlformats.org/drawingml/2006/main" noChangeAspect="1"/>
+            </wp:cNvGraphicFramePr>
+            <a:graphic xmlns:a="http://schemas.openxmlformats.org/drawingml/2006/main">
+              <a:graphicData uri="http://schemas.openxmlformats.org/drawingml/2006/picture">
+                <pic:pic xmlns:pic="http://schemas.openxmlformats.org/drawingml/2006/picture">
+                  <pic:nvPicPr>
+                    <pic:cNvPr id="1" name=""/>
+                    <pic:cNvPicPr/>
+                  </pic:nvPicPr>
+                  <pic:blipFill>
+                    <a:blip r:embed="rId17"/>
+                    <a:stretch>
+                      <a:fillRect/>
+                    </a:stretch>
+                  </pic:blipFill>
+                  <pic:spPr>
+                    <a:xfrm>
+                      <a:off x="0" y="0"/>
+                      <a:ext cx="4448796" cy="5039428"/>
+                    </a:xfrm>
+                    <a:prstGeom prst="rect">
+                      <a:avLst/>
+                    </a:prstGeom>
+                  </pic:spPr>
+                </pic:pic>
+              </a:graphicData>
+            </a:graphic>
+          </wp:inline>
+        </w:drawing>
+      </w:r>
+    </w:p>
+    <w:p>
+      <w:pPr>
+        <w:pStyle w:val="a6"/>
+        <w:spacing w:before="0" w:after="0" w:line="360" w:lineRule="auto"/>
+        <w:ind w:left="1080"/>
+        <w:jc w:val="center"/>
+        <w:rPr>
+          <w:rFonts w:ascii="Times New Roman" w:hAnsi="Times New Roman" w:cs="Times New Roman"/>
+          <w:sz w:val="28"/>
+          <w:szCs w:val="28"/>
+        </w:rPr>
+      </w:pPr>
+      <w:r>
+        <w:rPr>
+          <w:rFonts w:ascii="Times New Roman" w:hAnsi="Times New Roman" w:cs="Times New Roman"/>
+          <w:sz w:val="28"/>
+          <w:szCs w:val="28"/>
+        </w:rPr>
+        <w:t>Рисунок 14</w:t>
+      </w:r>
+      <w:r>
+        <w:rPr>
+          <w:rFonts w:ascii="Times New Roman" w:hAnsi="Times New Roman" w:cs="Times New Roman"/>
+          <w:sz w:val="28"/>
+          <w:szCs w:val="28"/>
+        </w:rPr>
+        <w:t xml:space="preserve"> – </w:t>
+      </w:r>
+      <w:r>
+        <w:rPr>
+          <w:rFonts w:ascii="Times New Roman" w:hAnsi="Times New Roman" w:cs="Times New Roman"/>
+          <w:sz w:val="28"/>
+          <w:szCs w:val="28"/>
+        </w:rPr>
+        <w:t>Задание 3. Память работает нормально</w:t>
+      </w:r>
+    </w:p>
+    <w:p>
+      <w:pPr>
+        <w:spacing w:after="0" w:line="360" w:lineRule="auto"/>
+        <w:rPr>
+          <w:rFonts w:ascii="Times New Roman" w:hAnsi="Times New Roman" w:cs="Times New Roman"/>
+          <w:sz w:val="28"/>
+          <w:szCs w:val="28"/>
+        </w:rPr>
+      </w:pPr>
+    </w:p>
+    <w:p/>
+    <w:p/>
+    <w:p>
+      <w:pPr>
+        <w:jc w:val="center"/>
+      </w:pPr>
+      <w:r>
+        <w:rPr>
+          <w:noProof/>
+          <w:lang w:eastAsia="ru-RU"/>
+        </w:rPr>
+        <w:drawing>
+          <wp:inline distT="0" distB="0" distL="0" distR="0" wp14:anchorId="00928089" wp14:editId="3B0C4F92">
+            <wp:extent cx="5496692" cy="485843"/>
+            <wp:effectExtent l="0" t="0" r="0" b="9525"/>
+            <wp:docPr id="2" name="Рисунок 2"/>
+            <wp:cNvGraphicFramePr>
+              <a:graphicFrameLocks xmlns:a="http://schemas.openxmlformats.org/drawingml/2006/main" noChangeAspect="1"/>
+            </wp:cNvGraphicFramePr>
+            <a:graphic xmlns:a="http://schemas.openxmlformats.org/drawingml/2006/main">
+              <a:graphicData uri="http://schemas.openxmlformats.org/drawingml/2006/picture">
+                <pic:pic xmlns:pic="http://schemas.openxmlformats.org/drawingml/2006/picture">
+                  <pic:nvPicPr>
+                    <pic:cNvPr id="1" name=""/>
+                    <pic:cNvPicPr/>
+                  </pic:nvPicPr>
+                  <pic:blipFill>
+                    <a:blip r:embed="rId18"/>
+                    <a:stretch>
+                      <a:fillRect/>
+                    </a:stretch>
+                  </pic:blipFill>
+                  <pic:spPr>
+                    <a:xfrm>
+                      <a:off x="0" y="0"/>
+                      <a:ext cx="5496692" cy="485843"/>
+                    </a:xfrm>
+                    <a:prstGeom prst="rect">
+                      <a:avLst/>
+                    </a:prstGeom>
+                  </pic:spPr>
+                </pic:pic>
+              </a:graphicData>
+            </a:graphic>
+          </wp:inline>
+        </w:drawing>
+      </w:r>
+    </w:p>
+    <w:p>
+      <w:pPr>
+        <w:pStyle w:val="a6"/>
+        <w:spacing w:before="0" w:after="0" w:line="360" w:lineRule="auto"/>
+        <w:ind w:left="1080"/>
+        <w:jc w:val="center"/>
+        <w:rPr>
+          <w:rFonts w:ascii="Times New Roman" w:hAnsi="Times New Roman" w:cs="Times New Roman"/>
+          <w:sz w:val="28"/>
+          <w:szCs w:val="28"/>
+          <w:lang w:val="en-US"/>
+        </w:rPr>
+      </w:pPr>
+      <w:r>
+        <w:rPr>
+          <w:rFonts w:ascii="Times New Roman" w:hAnsi="Times New Roman" w:cs="Times New Roman"/>
+          <w:sz w:val="28"/>
+          <w:szCs w:val="28"/>
+        </w:rPr>
+        <w:t>Рисунок 15</w:t>
+      </w:r>
+      <w:r>
+        <w:rPr>
+          <w:rFonts w:ascii="Times New Roman" w:hAnsi="Times New Roman" w:cs="Times New Roman"/>
+          <w:sz w:val="28"/>
+          <w:szCs w:val="28"/>
+        </w:rPr>
+        <w:t xml:space="preserve"> – Задание 4. Значение </w:t>
+      </w:r>
+      <w:proofErr w:type="spellStart"/>
+      <w:r>
+        <w:rPr>
+          <w:rFonts w:ascii="Times New Roman" w:hAnsi="Times New Roman" w:cs="Times New Roman"/>
+          <w:sz w:val="28"/>
+          <w:szCs w:val="28"/>
+          <w:lang w:val="en-US"/>
+        </w:rPr>
+        <w:t>swappiness</w:t>
+      </w:r>
+      <w:proofErr w:type="spellEnd"/>
+    </w:p>
+    <w:p>
+      <w:pPr>
+        <w:pStyle w:val="a6"/>
+        <w:spacing w:before="0" w:after="0" w:line="360" w:lineRule="auto"/>
+        <w:ind w:left="1080"/>
+        <w:jc w:val="center"/>
+        <w:rPr>
+          <w:rFonts w:ascii="Times New Roman" w:hAnsi="Times New Roman" w:cs="Times New Roman"/>
+          <w:sz w:val="28"/>
+          <w:szCs w:val="28"/>
+          <w:lang w:val="en-US"/>
+        </w:rPr>
+      </w:pPr>
+    </w:p>
+    <w:p>
+      <w:pPr>
+        <w:spacing w:after="0" w:line="360" w:lineRule="auto"/>
+        <w:jc w:val="center"/>
+        <w:rPr>
+          <w:rFonts w:ascii="Times New Roman" w:hAnsi="Times New Roman" w:cs="Times New Roman"/>
+          <w:sz w:val="28"/>
+          <w:szCs w:val="28"/>
+          <w:lang w:val="en-US"/>
+        </w:rPr>
+      </w:pPr>
+      <w:r>
+        <w:rPr>
+          <w:noProof/>
+          <w:lang w:eastAsia="ru-RU"/>
+        </w:rPr>
+        <w:drawing>
+          <wp:inline distT="0" distB="0" distL="0" distR="0" wp14:anchorId="57C3663E" wp14:editId="0189E594">
+            <wp:extent cx="5544324" cy="914528"/>
+            <wp:effectExtent l="0" t="0" r="0" b="0"/>
+            <wp:docPr id="5" name="Рисунок 5"/>
+            <wp:cNvGraphicFramePr>
+              <a:graphicFrameLocks xmlns:a="http://schemas.openxmlformats.org/drawingml/2006/main" noChangeAspect="1"/>
+            </wp:cNvGraphicFramePr>
+            <a:graphic xmlns:a="http://schemas.openxmlformats.org/drawingml/2006/main">
+              <a:graphicData uri="http://schemas.openxmlformats.org/drawingml/2006/picture">
+                <pic:pic xmlns:pic="http://schemas.openxmlformats.org/drawingml/2006/picture">
+                  <pic:nvPicPr>
+                    <pic:cNvPr id="1" name=""/>
+                    <pic:cNvPicPr/>
+                  </pic:nvPicPr>
+                  <pic:blipFill>
+                    <a:blip r:embed="rId19"/>
+                    <a:stretch>
+                      <a:fillRect/>
+                    </a:stretch>
+                  </pic:blipFill>
+                  <pic:spPr>
+                    <a:xfrm>
+                      <a:off x="0" y="0"/>
                       <a:ext cx="5544324" cy="914528"/>
                     </a:xfrm>
                     <a:prstGeom prst="rect">
@@ -2317,23 +3244,15 @@
           <w:sz w:val="28"/>
           <w:szCs w:val="28"/>
         </w:rPr>
-        <w:t>Рисунок 8</w:t>
-      </w:r>
-      <w:r>
-        <w:rPr>
-          <w:rFonts w:ascii="Times New Roman" w:hAnsi="Times New Roman" w:cs="Times New Roman"/>
-          <w:sz w:val="28"/>
-          <w:szCs w:val="28"/>
-        </w:rPr>
-        <w:t xml:space="preserve"> – Задание 4. </w:t>
-      </w:r>
-      <w:r>
-        <w:rPr>
-          <w:rFonts w:ascii="Times New Roman" w:hAnsi="Times New Roman" w:cs="Times New Roman"/>
-          <w:sz w:val="28"/>
-          <w:szCs w:val="28"/>
-        </w:rPr>
-        <w:t>Изменённое значение</w:t>
+        <w:t>Рисунок 16</w:t>
+      </w:r>
+      <w:r>
+        <w:rPr>
+          <w:rFonts w:ascii="Times New Roman" w:hAnsi="Times New Roman" w:cs="Times New Roman"/>
+          <w:sz w:val="28"/>
+          <w:szCs w:val="28"/>
+        </w:rPr>
+        <w:t xml:space="preserve"> – Задание 4. Изменённое значение</w:t>
       </w:r>
     </w:p>
     <w:p>
@@ -2874,6 +3793,7 @@
   <w:style w:type="character" w:default="1" w:styleId="a0">
     <w:name w:val="Default Paragraph Font"/>
     <w:uiPriority w:val="1"/>
+    <w:semiHidden/>
     <w:unhideWhenUsed/>
   </w:style>
   <w:style w:type="table" w:default="1" w:styleId="a1">

</xml_diff>